<commit_message>
updating figures 2 and 3 and making manuscript edits to version 6 from Marks comments
</commit_message>
<xml_diff>
--- a/manuscript/Long-term shifts in Puget Sound shrimp abundancev6_MDS.docx
+++ b/manuscript/Long-term shifts in Puget Sound shrimp abundancev6_MDS.docx
@@ -6915,12 +6915,17 @@
         <w:spacing w:line="480" w:lineRule="auto"/>
         <w:ind w:firstLine="720"/>
       </w:pPr>
-      <w:commentRangeStart w:id="1"/>
       <w:r>
         <w:t>Model selection results showed</w:t>
       </w:r>
       <w:r>
-        <w:t xml:space="preserve"> equal </w:t>
+        <w:t xml:space="preserve"> </w:t>
+      </w:r>
+      <w:r>
+        <w:t>a negligible difference in</w:t>
+      </w:r>
+      <w:r>
+        <w:t xml:space="preserve"> </w:t>
       </w:r>
       <w:r>
         <w:t xml:space="preserve">data support for </w:t>
@@ -6928,14 +6933,8 @@
       <w:r>
         <w:t>two models</w:t>
       </w:r>
-      <w:commentRangeEnd w:id="1"/>
-      <w:r>
-        <w:rPr>
-          <w:rStyle w:val="CommentReference"/>
-          <w:rFonts w:asciiTheme="minorHAnsi" w:eastAsiaTheme="minorHAnsi" w:hAnsiTheme="minorHAnsi" w:cstheme="minorBidi"/>
-          <w:lang w:eastAsia="en-US"/>
-        </w:rPr>
-        <w:commentReference w:id="1"/>
+      <w:r>
+        <w:t xml:space="preserve"> that were within delta AICc of 2.0 of each other</w:t>
       </w:r>
       <w:r>
         <w:t>. The first</w:t>
@@ -6944,6 +6943,9 @@
         <w:t xml:space="preserve"> model </w:t>
       </w:r>
       <w:r>
+        <w:t xml:space="preserve">(delta AICc 1.1) </w:t>
+      </w:r>
+      <w:r>
         <w:t>contained</w:t>
       </w:r>
       <w:r>
@@ -6959,17 +6961,19 @@
         <w:t>all</w:t>
       </w:r>
       <w:r>
-        <w:t xml:space="preserve"> genera, </w:t>
-      </w:r>
-      <w:commentRangeStart w:id="2"/>
-      <w:r>
-        <w:t>a</w:t>
+        <w:t xml:space="preserve"> genera, a</w:t>
       </w:r>
       <w:r>
         <w:t xml:space="preserve"> downward </w:t>
       </w:r>
       <w:r>
-        <w:t>bias driven by the Pacific Decadal Oscillation</w:t>
+        <w:t xml:space="preserve">bias </w:t>
+      </w:r>
+      <w:r>
+        <w:t xml:space="preserve">of -0.207 (SE: 0.038) </w:t>
+      </w:r>
+      <w:r>
+        <w:t>driven by the Pacific Decadal Oscillation</w:t>
       </w:r>
       <w:r>
         <w:t>, and a</w:t>
@@ -6984,19 +6988,16 @@
         <w:t>upward</w:t>
       </w:r>
       <w:r>
-        <w:t xml:space="preserve"> bias driven by the El Niño cycle </w:t>
-      </w:r>
-      <w:commentRangeEnd w:id="2"/>
-      <w:r>
-        <w:rPr>
-          <w:rStyle w:val="CommentReference"/>
-          <w:rFonts w:asciiTheme="minorHAnsi" w:eastAsiaTheme="minorHAnsi" w:hAnsiTheme="minorHAnsi" w:cstheme="minorBidi"/>
-          <w:lang w:eastAsia="en-US"/>
-        </w:rPr>
-        <w:commentReference w:id="2"/>
-      </w:r>
-      <w:r>
-        <w:t xml:space="preserve">(Table 1; Figure </w:t>
+        <w:t xml:space="preserve"> bias </w:t>
+      </w:r>
+      <w:r>
+        <w:t xml:space="preserve">of 0.201 (SE: 0.127) </w:t>
+      </w:r>
+      <w:r>
+        <w:t xml:space="preserve">driven by the El Niño cycle </w:t>
+      </w:r>
+      <w:r>
+        <w:t xml:space="preserve">(Figure </w:t>
       </w:r>
       <w:r>
         <w:t>3</w:t>
@@ -7029,16 +7030,49 @@
         <w:t xml:space="preserve"> in 2013 (Figure 2). </w:t>
       </w:r>
       <w:r>
-        <w:t xml:space="preserve">The second model contained a common state shared by all genera, and </w:t>
-      </w:r>
-      <w:r>
-        <w:t>an upward bias term with no added covariates</w:t>
+        <w:t xml:space="preserve">The second model </w:t>
+      </w:r>
+      <w:r>
+        <w:t xml:space="preserve">(delta AICc </w:t>
+      </w:r>
+      <w:r>
+        <w:t>0.0</w:t>
+      </w:r>
+      <w:r>
+        <w:t xml:space="preserve">) </w:t>
+      </w:r>
+      <w:r>
+        <w:t xml:space="preserve">contained a common state shared by all genera, and </w:t>
+      </w:r>
+      <w:r>
+        <w:t xml:space="preserve">an upward bias term </w:t>
+      </w:r>
+      <w:r>
+        <w:t xml:space="preserve">of </w:t>
+      </w:r>
+      <w:r>
+        <w:t xml:space="preserve">0.122 </w:t>
+      </w:r>
+      <w:r>
+        <w:t xml:space="preserve">(SE: </w:t>
+      </w:r>
+      <w:r>
+        <w:t>0.015</w:t>
+      </w:r>
+      <w:r>
+        <w:t xml:space="preserve">) </w:t>
+      </w:r>
+      <w:r>
+        <w:t>with no</w:t>
+      </w:r>
+      <w:r>
+        <w:t xml:space="preserve"> added covariates</w:t>
       </w:r>
       <w:r>
         <w:t xml:space="preserve"> </w:t>
       </w:r>
       <w:r>
-        <w:t>(Table 1; Figure 3).</w:t>
+        <w:t>(Figure 3).</w:t>
       </w:r>
     </w:p>
     <w:p>
@@ -7135,7 +7169,11 @@
         <w:t>Niño</w:t>
       </w:r>
       <w:r>
-        <w:t xml:space="preserve"> and/or warm phase PDO events can depress pink shrimp growth and abundance </w:t>
+        <w:t xml:space="preserve"> and/or warm phase </w:t>
+      </w:r>
+      <w:r>
+        <w:lastRenderedPageBreak/>
+        <w:t xml:space="preserve">PDO events can depress pink shrimp growth and abundance </w:t>
       </w:r>
       <w:sdt>
         <w:sdtPr>
@@ -7176,11 +7214,7 @@
         </w:sdtContent>
       </w:sdt>
       <w:r>
-        <w:t xml:space="preserve">. The specific mechanisms that caused shrimp to respond differently in 2014–2016 were previously </w:t>
-      </w:r>
-      <w:r>
-        <w:lastRenderedPageBreak/>
-        <w:t xml:space="preserve">unknown, but our data suggest that it may be related to different climate dynamics during the 2014–2016 El </w:t>
+        <w:t xml:space="preserve">. The specific mechanisms that caused shrimp to respond differently in 2014–2016 were previously unknown, but our data suggest that it may be related to different climate dynamics during the 2014–2016 El </w:t>
       </w:r>
       <w:r>
         <w:t>Niño</w:t>
@@ -7540,7 +7574,14 @@
             <w:rPr>
               <w:color w:val="000000"/>
             </w:rPr>
-            <w:t>(Sakuma et al. 2016; Peterson et al. 2017; Brodeur et al. 2019)</w:t>
+            <w:t xml:space="preserve">(Sakuma et al. </w:t>
+          </w:r>
+          <w:r>
+            <w:rPr>
+              <w:color w:val="000000"/>
+            </w:rPr>
+            <w:lastRenderedPageBreak/>
+            <w:t>2016; Peterson et al. 2017; Brodeur et al. 2019)</w:t>
           </w:r>
         </w:sdtContent>
       </w:sdt>
@@ -7557,11 +7598,7 @@
         <w:t xml:space="preserve"> declined</w:t>
       </w:r>
       <w:r>
-        <w:t xml:space="preserve"> in the surface and midwaters off the Washington coast during the </w:t>
-      </w:r>
-      <w:r>
-        <w:lastRenderedPageBreak/>
-        <w:t>2014</w:t>
+        <w:t xml:space="preserve"> in the surface and midwaters off the Washington coast during the 2014</w:t>
       </w:r>
       <w:r>
         <w:t>–</w:t>
@@ -7999,7 +8036,11 @@
         <w:t>Niño</w:t>
       </w:r>
       <w:r>
-        <w:t xml:space="preserve"> concurrent with high shrimp abundance.</w:t>
+        <w:t xml:space="preserve"> concurrent with high shrimp </w:t>
+      </w:r>
+      <w:r>
+        <w:lastRenderedPageBreak/>
+        <w:t>abundance.</w:t>
       </w:r>
       <w:r>
         <w:t xml:space="preserve"> However</w:t>
@@ -8044,7 +8085,6 @@
         <w:ind w:firstLine="720"/>
       </w:pPr>
       <w:r>
-        <w:lastRenderedPageBreak/>
         <w:t>As environmental conditions shift over the coming decades, there will be winners and losers among species</w:t>
       </w:r>
       <w:r>
@@ -8441,6 +8481,7 @@
         <w:t xml:space="preserve"> This study provides a brief analysis of possible environmental driver of shrimp abundance, as well as </w:t>
       </w:r>
       <w:r>
+        <w:lastRenderedPageBreak/>
         <w:t>21 years of t</w:t>
       </w:r>
       <w:r>
@@ -8470,7 +8511,6 @@
           <w:sz w:val="28"/>
           <w:szCs w:val="28"/>
         </w:rPr>
-        <w:lastRenderedPageBreak/>
         <w:t>Acknowledgements</w:t>
       </w:r>
     </w:p>
@@ -9354,17 +9394,16 @@
       <w:pPr>
         <w:spacing w:line="480" w:lineRule="auto"/>
       </w:pPr>
-      <w:commentRangeStart w:id="3"/>
       <w:r>
         <w:rPr>
           <w:noProof/>
         </w:rPr>
         <w:lastRenderedPageBreak/>
         <w:drawing>
-          <wp:inline distT="0" distB="0" distL="0" distR="0" wp14:anchorId="7DAD1AE3" wp14:editId="54AF12B6">
-            <wp:extent cx="5359400" cy="5245100"/>
+          <wp:inline distT="0" distB="0" distL="0" distR="0" wp14:anchorId="16D37B30" wp14:editId="3B13330A">
+            <wp:extent cx="5715000" cy="5194300"/>
             <wp:effectExtent l="0" t="0" r="0" b="0"/>
-            <wp:docPr id="1" name="Picture 1"/>
+            <wp:docPr id="3" name="Picture 3"/>
             <wp:cNvGraphicFramePr>
               <a:graphicFrameLocks xmlns:a="http://schemas.openxmlformats.org/drawingml/2006/main" noChangeAspect="1"/>
             </wp:cNvGraphicFramePr>
@@ -9372,7 +9411,7 @@
               <a:graphicData uri="http://schemas.openxmlformats.org/drawingml/2006/picture">
                 <pic:pic xmlns:pic="http://schemas.openxmlformats.org/drawingml/2006/picture">
                   <pic:nvPicPr>
-                    <pic:cNvPr id="1" name="Picture 1"/>
+                    <pic:cNvPr id="3" name="Picture 3"/>
                     <pic:cNvPicPr/>
                   </pic:nvPicPr>
                   <pic:blipFill>
@@ -9390,7 +9429,7 @@
                   <pic:spPr>
                     <a:xfrm>
                       <a:off x="0" y="0"/>
-                      <a:ext cx="5359400" cy="5245100"/>
+                      <a:ext cx="5715000" cy="5194300"/>
                     </a:xfrm>
                     <a:prstGeom prst="rect">
                       <a:avLst/>
@@ -9402,15 +9441,6 @@
           </wp:inline>
         </w:drawing>
       </w:r>
-      <w:commentRangeEnd w:id="3"/>
-      <w:r>
-        <w:rPr>
-          <w:rStyle w:val="CommentReference"/>
-          <w:rFonts w:asciiTheme="minorHAnsi" w:eastAsiaTheme="minorHAnsi" w:hAnsiTheme="minorHAnsi" w:cstheme="minorBidi"/>
-          <w:lang w:eastAsia="en-US"/>
-        </w:rPr>
-        <w:commentReference w:id="3"/>
-      </w:r>
     </w:p>
     <w:p>
       <w:pPr>
@@ -9449,16 +9479,15 @@
         <w:lastRenderedPageBreak/>
         <w:t xml:space="preserve"> </w:t>
       </w:r>
-      <w:commentRangeStart w:id="4"/>
       <w:r>
         <w:rPr>
           <w:noProof/>
         </w:rPr>
         <w:drawing>
-          <wp:inline distT="0" distB="0" distL="0" distR="0" wp14:anchorId="2F1CF3FE" wp14:editId="528D09D5">
-            <wp:extent cx="5943600" cy="4721860"/>
+          <wp:inline distT="0" distB="0" distL="0" distR="0" wp14:anchorId="2E1E2302" wp14:editId="47069EC5">
+            <wp:extent cx="5943600" cy="4160520"/>
             <wp:effectExtent l="0" t="0" r="0" b="0"/>
-            <wp:docPr id="8" name="Picture 8"/>
+            <wp:docPr id="5" name="Picture 5"/>
             <wp:cNvGraphicFramePr>
               <a:graphicFrameLocks xmlns:a="http://schemas.openxmlformats.org/drawingml/2006/main" noChangeAspect="1"/>
             </wp:cNvGraphicFramePr>
@@ -9466,7 +9495,7 @@
               <a:graphicData uri="http://schemas.openxmlformats.org/drawingml/2006/picture">
                 <pic:pic xmlns:pic="http://schemas.openxmlformats.org/drawingml/2006/picture">
                   <pic:nvPicPr>
-                    <pic:cNvPr id="8" name="Picture 8"/>
+                    <pic:cNvPr id="5" name="Picture 5"/>
                     <pic:cNvPicPr/>
                   </pic:nvPicPr>
                   <pic:blipFill>
@@ -9484,7 +9513,7 @@
                   <pic:spPr>
                     <a:xfrm>
                       <a:off x="0" y="0"/>
-                      <a:ext cx="5943600" cy="4721860"/>
+                      <a:ext cx="5943600" cy="4160520"/>
                     </a:xfrm>
                     <a:prstGeom prst="rect">
                       <a:avLst/>
@@ -9496,15 +9525,6 @@
           </wp:inline>
         </w:drawing>
       </w:r>
-      <w:commentRangeEnd w:id="4"/>
-      <w:r>
-        <w:rPr>
-          <w:rStyle w:val="CommentReference"/>
-          <w:rFonts w:asciiTheme="minorHAnsi" w:eastAsiaTheme="minorHAnsi" w:hAnsiTheme="minorHAnsi" w:cstheme="minorBidi"/>
-          <w:lang w:eastAsia="en-US"/>
-        </w:rPr>
-        <w:commentReference w:id="4"/>
-      </w:r>
     </w:p>
     <w:p>
       <w:pPr>
@@ -9526,568 +9546,14 @@
         <w:t xml:space="preserve">(A) </w:t>
       </w:r>
       <w:r>
-        <w:t xml:space="preserve">Time series of standardized </w:t>
-      </w:r>
-      <w:r>
-        <w:t xml:space="preserve">shrimp </w:t>
-      </w:r>
-      <w:r>
-        <w:t>log-CPUE (colored points) and the most parsimonious best fit model that contain</w:t>
-      </w:r>
-      <w:r>
-        <w:t xml:space="preserve">ed only a bias term </w:t>
-      </w:r>
-      <w:r>
-        <w:t>to explain drivers of change over time (black line).</w:t>
-      </w:r>
-      <w:r>
-        <w:t xml:space="preserve"> (B) Time series of standardized shrimp log-CPUE (colored points) and the best fit model that included the Pacific Decadal Oscillation and ONI as drivers of change over time (black line).</w:t>
-      </w:r>
-      <w:r>
-        <w:br w:type="page"/>
-      </w:r>
-    </w:p>
-    <w:p>
-      <w:pPr>
-        <w:spacing w:line="480" w:lineRule="auto"/>
-      </w:pPr>
-      <w:commentRangeStart w:id="5"/>
-      <w:r>
-        <w:lastRenderedPageBreak/>
-        <w:t>Table 1</w:t>
-      </w:r>
-      <w:commentRangeEnd w:id="5"/>
-      <w:r>
-        <w:rPr>
-          <w:rStyle w:val="CommentReference"/>
-          <w:rFonts w:asciiTheme="minorHAnsi" w:eastAsiaTheme="minorHAnsi" w:hAnsiTheme="minorHAnsi" w:cstheme="minorBidi"/>
-          <w:lang w:eastAsia="en-US"/>
-        </w:rPr>
-        <w:commentReference w:id="5"/>
-      </w:r>
-      <w:r>
-        <w:t xml:space="preserve">. </w:t>
-      </w:r>
-      <w:r>
-        <w:t xml:space="preserve">Ranking of </w:t>
-      </w:r>
-      <w:r>
-        <w:t xml:space="preserve">top </w:t>
-      </w:r>
-      <w:r>
-        <w:t xml:space="preserve">candidate models based upon </w:t>
-      </w:r>
-      <w:r>
-        <w:t xml:space="preserve">delta </w:t>
-      </w:r>
-      <w:r>
-        <w:t>AICc</w:t>
-      </w:r>
-      <w:r>
-        <w:t xml:space="preserve"> of &lt; 2.0</w:t>
-      </w:r>
-      <w:r>
-        <w:t xml:space="preserve">. The bias column indicates whether or not there was a bias term in the model, and if so, whether it was unique to each </w:t>
-      </w:r>
-      <w:proofErr w:type="gramStart"/>
-      <w:r>
-        <w:t>genera</w:t>
-      </w:r>
-      <w:proofErr w:type="gramEnd"/>
-      <w:r>
-        <w:t xml:space="preserve"> or shared between them. The state column indicates whether there </w:t>
-      </w:r>
-      <w:r>
-        <w:t>were t</w:t>
-      </w:r>
-      <w:r>
-        <w:t>hree</w:t>
-      </w:r>
-      <w:r>
-        <w:t xml:space="preserve"> states unique to each </w:t>
-      </w:r>
-      <w:proofErr w:type="gramStart"/>
-      <w:r>
-        <w:t>genera</w:t>
-      </w:r>
-      <w:proofErr w:type="gramEnd"/>
-      <w:r>
-        <w:t xml:space="preserve"> or one common state. </w:t>
-      </w:r>
-    </w:p>
-    <w:tbl>
-      <w:tblPr>
-        <w:tblW w:w="5827" w:type="dxa"/>
-        <w:tblLook w:val="04A0" w:firstRow="1" w:lastRow="0" w:firstColumn="1" w:lastColumn="0" w:noHBand="0" w:noVBand="1"/>
-      </w:tblPr>
-      <w:tblGrid>
-        <w:gridCol w:w="1300"/>
-        <w:gridCol w:w="1850"/>
-        <w:gridCol w:w="1417"/>
-        <w:gridCol w:w="1260"/>
-      </w:tblGrid>
-      <w:tr>
-        <w:trPr>
-          <w:trHeight w:val="320"/>
-        </w:trPr>
-        <w:tc>
-          <w:tcPr>
-            <w:tcW w:w="1300" w:type="dxa"/>
-            <w:tcBorders>
-              <w:top w:val="single" w:sz="4" w:space="0" w:color="auto"/>
-              <w:left w:val="nil"/>
-              <w:bottom w:val="single" w:sz="4" w:space="0" w:color="auto"/>
-              <w:right w:val="nil"/>
-            </w:tcBorders>
-            <w:shd w:val="clear" w:color="auto" w:fill="auto"/>
-            <w:noWrap/>
-            <w:vAlign w:val="bottom"/>
-            <w:hideMark/>
-          </w:tcPr>
-          <w:p>
-            <w:pPr>
-              <w:jc w:val="center"/>
-              <w:rPr>
-                <w:rFonts w:ascii="Calibri" w:hAnsi="Calibri" w:cs="Calibri"/>
-                <w:b/>
-                <w:bCs/>
-                <w:color w:val="000000"/>
-                <w:lang w:eastAsia="en-US"/>
-              </w:rPr>
-            </w:pPr>
-            <w:r>
-              <w:rPr>
-                <w:rFonts w:ascii="Calibri" w:hAnsi="Calibri" w:cs="Calibri"/>
-                <w:b/>
-                <w:bCs/>
-                <w:color w:val="000000"/>
-                <w:lang w:eastAsia="en-US"/>
-              </w:rPr>
-              <w:t>B</w:t>
-            </w:r>
-            <w:r>
-              <w:rPr>
-                <w:rFonts w:ascii="Calibri" w:hAnsi="Calibri" w:cs="Calibri"/>
-                <w:b/>
-                <w:bCs/>
-                <w:color w:val="000000"/>
-                <w:lang w:eastAsia="en-US"/>
-              </w:rPr>
-              <w:t>ias</w:t>
-            </w:r>
-          </w:p>
-        </w:tc>
-        <w:tc>
-          <w:tcPr>
-            <w:tcW w:w="1850" w:type="dxa"/>
-            <w:tcBorders>
-              <w:top w:val="single" w:sz="4" w:space="0" w:color="auto"/>
-              <w:left w:val="nil"/>
-              <w:bottom w:val="single" w:sz="4" w:space="0" w:color="auto"/>
-              <w:right w:val="nil"/>
-            </w:tcBorders>
-            <w:shd w:val="clear" w:color="auto" w:fill="auto"/>
-            <w:noWrap/>
-            <w:vAlign w:val="bottom"/>
-            <w:hideMark/>
-          </w:tcPr>
-          <w:p>
-            <w:pPr>
-              <w:jc w:val="center"/>
-              <w:rPr>
-                <w:rFonts w:ascii="Calibri" w:hAnsi="Calibri" w:cs="Calibri"/>
-                <w:b/>
-                <w:bCs/>
-                <w:color w:val="000000"/>
-                <w:lang w:eastAsia="en-US"/>
-              </w:rPr>
-            </w:pPr>
-            <w:r>
-              <w:rPr>
-                <w:rFonts w:ascii="Calibri" w:hAnsi="Calibri" w:cs="Calibri"/>
-                <w:b/>
-                <w:bCs/>
-                <w:color w:val="000000"/>
-                <w:lang w:eastAsia="en-US"/>
-              </w:rPr>
-              <w:t>S</w:t>
-            </w:r>
-            <w:r>
-              <w:rPr>
-                <w:rFonts w:ascii="Calibri" w:hAnsi="Calibri" w:cs="Calibri"/>
-                <w:b/>
-                <w:bCs/>
-                <w:color w:val="000000"/>
-                <w:lang w:eastAsia="en-US"/>
-              </w:rPr>
-              <w:t>tate</w:t>
-            </w:r>
-          </w:p>
-        </w:tc>
-        <w:tc>
-          <w:tcPr>
-            <w:tcW w:w="1417" w:type="dxa"/>
-            <w:tcBorders>
-              <w:top w:val="single" w:sz="4" w:space="0" w:color="auto"/>
-              <w:left w:val="nil"/>
-              <w:bottom w:val="single" w:sz="4" w:space="0" w:color="auto"/>
-              <w:right w:val="nil"/>
-            </w:tcBorders>
-            <w:shd w:val="clear" w:color="auto" w:fill="auto"/>
-            <w:noWrap/>
-            <w:vAlign w:val="bottom"/>
-            <w:hideMark/>
-          </w:tcPr>
-          <w:p>
-            <w:pPr>
-              <w:jc w:val="center"/>
-              <w:rPr>
-                <w:rFonts w:ascii="Calibri" w:hAnsi="Calibri" w:cs="Calibri"/>
-                <w:b/>
-                <w:bCs/>
-                <w:color w:val="000000"/>
-                <w:lang w:eastAsia="en-US"/>
-              </w:rPr>
-            </w:pPr>
-            <w:r>
-              <w:rPr>
-                <w:rFonts w:ascii="Calibri" w:hAnsi="Calibri" w:cs="Calibri"/>
-                <w:b/>
-                <w:bCs/>
-                <w:color w:val="000000"/>
-                <w:lang w:eastAsia="en-US"/>
-              </w:rPr>
-              <w:t>Covariate(s)</w:t>
-            </w:r>
-          </w:p>
-        </w:tc>
-        <w:tc>
-          <w:tcPr>
-            <w:tcW w:w="1260" w:type="dxa"/>
-            <w:tcBorders>
-              <w:top w:val="single" w:sz="4" w:space="0" w:color="auto"/>
-              <w:left w:val="nil"/>
-              <w:bottom w:val="single" w:sz="4" w:space="0" w:color="auto"/>
-              <w:right w:val="nil"/>
-            </w:tcBorders>
-            <w:shd w:val="clear" w:color="auto" w:fill="auto"/>
-            <w:noWrap/>
-            <w:vAlign w:val="bottom"/>
-            <w:hideMark/>
-          </w:tcPr>
-          <w:p>
-            <w:pPr>
-              <w:jc w:val="center"/>
-              <w:rPr>
-                <w:rFonts w:ascii="Calibri" w:hAnsi="Calibri" w:cs="Calibri"/>
-                <w:b/>
-                <w:bCs/>
-                <w:color w:val="000000"/>
-                <w:lang w:eastAsia="en-US"/>
-              </w:rPr>
-            </w:pPr>
-            <w:r>
-              <w:rPr>
-                <w:rFonts w:ascii="Calibri" w:hAnsi="Calibri" w:cs="Calibri"/>
-                <w:b/>
-                <w:bCs/>
-                <w:color w:val="000000"/>
-                <w:lang w:eastAsia="en-US"/>
-              </w:rPr>
-              <w:t>Δ</w:t>
-            </w:r>
-            <w:r>
-              <w:rPr>
-                <w:rFonts w:ascii="Calibri" w:hAnsi="Calibri" w:cs="Calibri"/>
-                <w:b/>
-                <w:bCs/>
-                <w:color w:val="000000"/>
-                <w:lang w:eastAsia="en-US"/>
-              </w:rPr>
-              <w:t>AIC</w:t>
-            </w:r>
-          </w:p>
-        </w:tc>
-      </w:tr>
-      <w:tr>
-        <w:trPr>
-          <w:trHeight w:val="320"/>
-        </w:trPr>
-        <w:tc>
-          <w:tcPr>
-            <w:tcW w:w="1300" w:type="dxa"/>
-            <w:tcBorders>
-              <w:top w:val="nil"/>
-              <w:left w:val="nil"/>
-              <w:bottom w:val="single" w:sz="4" w:space="0" w:color="auto"/>
-              <w:right w:val="nil"/>
-            </w:tcBorders>
-            <w:shd w:val="clear" w:color="auto" w:fill="auto"/>
-            <w:noWrap/>
-            <w:vAlign w:val="bottom"/>
-            <w:hideMark/>
-          </w:tcPr>
-          <w:p>
-            <w:pPr>
-              <w:jc w:val="center"/>
-              <w:rPr>
-                <w:rFonts w:ascii="Calibri" w:hAnsi="Calibri" w:cs="Calibri"/>
-                <w:color w:val="000000"/>
-                <w:lang w:eastAsia="en-US"/>
-              </w:rPr>
-            </w:pPr>
-            <w:r>
-              <w:rPr>
-                <w:rFonts w:ascii="Calibri" w:hAnsi="Calibri" w:cs="Calibri"/>
-                <w:color w:val="000000"/>
-                <w:lang w:eastAsia="en-US"/>
-              </w:rPr>
-              <w:t>shared</w:t>
-            </w:r>
-          </w:p>
-        </w:tc>
-        <w:tc>
-          <w:tcPr>
-            <w:tcW w:w="1850" w:type="dxa"/>
-            <w:tcBorders>
-              <w:top w:val="nil"/>
-              <w:left w:val="nil"/>
-              <w:bottom w:val="single" w:sz="4" w:space="0" w:color="auto"/>
-              <w:right w:val="nil"/>
-            </w:tcBorders>
-            <w:shd w:val="clear" w:color="auto" w:fill="auto"/>
-            <w:noWrap/>
-            <w:vAlign w:val="bottom"/>
-            <w:hideMark/>
-          </w:tcPr>
-          <w:p>
-            <w:pPr>
-              <w:jc w:val="center"/>
-              <w:rPr>
-                <w:rFonts w:ascii="Calibri" w:hAnsi="Calibri" w:cs="Calibri"/>
-                <w:color w:val="000000"/>
-                <w:lang w:eastAsia="en-US"/>
-              </w:rPr>
-            </w:pPr>
-            <w:r>
-              <w:rPr>
-                <w:rFonts w:ascii="Calibri" w:hAnsi="Calibri" w:cs="Calibri"/>
-                <w:color w:val="000000"/>
-                <w:lang w:eastAsia="en-US"/>
-              </w:rPr>
-              <w:t>shared</w:t>
-            </w:r>
-          </w:p>
-        </w:tc>
-        <w:tc>
-          <w:tcPr>
-            <w:tcW w:w="1417" w:type="dxa"/>
-            <w:tcBorders>
-              <w:top w:val="nil"/>
-              <w:left w:val="nil"/>
-              <w:bottom w:val="single" w:sz="4" w:space="0" w:color="auto"/>
-              <w:right w:val="nil"/>
-            </w:tcBorders>
-            <w:shd w:val="clear" w:color="auto" w:fill="auto"/>
-            <w:noWrap/>
-            <w:vAlign w:val="bottom"/>
-            <w:hideMark/>
-          </w:tcPr>
-          <w:p>
-            <w:pPr>
-              <w:jc w:val="center"/>
-              <w:rPr>
-                <w:rFonts w:ascii="Calibri" w:hAnsi="Calibri" w:cs="Calibri"/>
-                <w:color w:val="000000"/>
-                <w:lang w:eastAsia="en-US"/>
-              </w:rPr>
-            </w:pPr>
-            <w:r>
-              <w:rPr>
-                <w:rFonts w:ascii="Calibri" w:hAnsi="Calibri" w:cs="Calibri"/>
-                <w:color w:val="000000"/>
-                <w:lang w:eastAsia="en-US"/>
-              </w:rPr>
-              <w:t>none</w:t>
-            </w:r>
-          </w:p>
-        </w:tc>
-        <w:tc>
-          <w:tcPr>
-            <w:tcW w:w="1260" w:type="dxa"/>
-            <w:tcBorders>
-              <w:top w:val="nil"/>
-              <w:left w:val="nil"/>
-              <w:bottom w:val="single" w:sz="4" w:space="0" w:color="auto"/>
-              <w:right w:val="nil"/>
-            </w:tcBorders>
-            <w:shd w:val="clear" w:color="auto" w:fill="auto"/>
-            <w:noWrap/>
-            <w:vAlign w:val="bottom"/>
-            <w:hideMark/>
-          </w:tcPr>
-          <w:p>
-            <w:pPr>
-              <w:jc w:val="center"/>
-              <w:rPr>
-                <w:rFonts w:ascii="Calibri" w:hAnsi="Calibri" w:cs="Calibri"/>
-                <w:color w:val="000000"/>
-                <w:lang w:eastAsia="en-US"/>
-              </w:rPr>
-            </w:pPr>
-            <w:r>
-              <w:rPr>
-                <w:rFonts w:ascii="Calibri" w:hAnsi="Calibri" w:cs="Calibri"/>
-                <w:color w:val="000000"/>
-                <w:lang w:eastAsia="en-US"/>
-              </w:rPr>
-              <w:t>0</w:t>
-            </w:r>
-          </w:p>
-        </w:tc>
-      </w:tr>
-      <w:tr>
-        <w:trPr>
-          <w:trHeight w:val="320"/>
-        </w:trPr>
-        <w:tc>
-          <w:tcPr>
-            <w:tcW w:w="1300" w:type="dxa"/>
-            <w:tcBorders>
-              <w:top w:val="nil"/>
-              <w:left w:val="nil"/>
-              <w:bottom w:val="single" w:sz="4" w:space="0" w:color="auto"/>
-              <w:right w:val="nil"/>
-            </w:tcBorders>
-            <w:shd w:val="clear" w:color="auto" w:fill="auto"/>
-            <w:noWrap/>
-            <w:vAlign w:val="bottom"/>
-            <w:hideMark/>
-          </w:tcPr>
-          <w:p>
-            <w:pPr>
-              <w:jc w:val="center"/>
-              <w:rPr>
-                <w:rFonts w:ascii="Calibri" w:hAnsi="Calibri" w:cs="Calibri"/>
-                <w:color w:val="000000"/>
-                <w:lang w:eastAsia="en-US"/>
-              </w:rPr>
-            </w:pPr>
-            <w:r>
-              <w:rPr>
-                <w:rFonts w:ascii="Calibri" w:hAnsi="Calibri" w:cs="Calibri"/>
-                <w:color w:val="000000"/>
-                <w:lang w:eastAsia="en-US"/>
-              </w:rPr>
-              <w:t>none</w:t>
-            </w:r>
-          </w:p>
-        </w:tc>
-        <w:tc>
-          <w:tcPr>
-            <w:tcW w:w="1850" w:type="dxa"/>
-            <w:tcBorders>
-              <w:top w:val="nil"/>
-              <w:left w:val="nil"/>
-              <w:bottom w:val="single" w:sz="4" w:space="0" w:color="auto"/>
-              <w:right w:val="nil"/>
-            </w:tcBorders>
-            <w:shd w:val="clear" w:color="auto" w:fill="auto"/>
-            <w:noWrap/>
-            <w:vAlign w:val="bottom"/>
-            <w:hideMark/>
-          </w:tcPr>
-          <w:p>
-            <w:pPr>
-              <w:jc w:val="center"/>
-              <w:rPr>
-                <w:rFonts w:ascii="Calibri" w:hAnsi="Calibri" w:cs="Calibri"/>
-                <w:color w:val="000000"/>
-                <w:lang w:eastAsia="en-US"/>
-              </w:rPr>
-            </w:pPr>
-            <w:r>
-              <w:rPr>
-                <w:rFonts w:ascii="Calibri" w:hAnsi="Calibri" w:cs="Calibri"/>
-                <w:color w:val="000000"/>
-                <w:lang w:eastAsia="en-US"/>
-              </w:rPr>
-              <w:t>shared</w:t>
-            </w:r>
-          </w:p>
-        </w:tc>
-        <w:tc>
-          <w:tcPr>
-            <w:tcW w:w="1417" w:type="dxa"/>
-            <w:tcBorders>
-              <w:top w:val="nil"/>
-              <w:left w:val="nil"/>
-              <w:bottom w:val="single" w:sz="4" w:space="0" w:color="auto"/>
-              <w:right w:val="nil"/>
-            </w:tcBorders>
-            <w:shd w:val="clear" w:color="auto" w:fill="auto"/>
-            <w:noWrap/>
-            <w:vAlign w:val="bottom"/>
-            <w:hideMark/>
-          </w:tcPr>
-          <w:p>
-            <w:pPr>
-              <w:jc w:val="center"/>
-              <w:rPr>
-                <w:rFonts w:ascii="Calibri" w:hAnsi="Calibri" w:cs="Calibri"/>
-                <w:color w:val="000000"/>
-                <w:lang w:eastAsia="en-US"/>
-              </w:rPr>
-            </w:pPr>
-            <w:r>
-              <w:rPr>
-                <w:rFonts w:ascii="Calibri" w:hAnsi="Calibri" w:cs="Calibri"/>
-                <w:color w:val="000000"/>
-                <w:lang w:eastAsia="en-US"/>
-              </w:rPr>
-              <w:t>PDO &amp; ONI</w:t>
-            </w:r>
-          </w:p>
-        </w:tc>
-        <w:tc>
-          <w:tcPr>
-            <w:tcW w:w="1260" w:type="dxa"/>
-            <w:tcBorders>
-              <w:top w:val="nil"/>
-              <w:left w:val="nil"/>
-              <w:bottom w:val="single" w:sz="4" w:space="0" w:color="auto"/>
-              <w:right w:val="nil"/>
-            </w:tcBorders>
-            <w:shd w:val="clear" w:color="auto" w:fill="auto"/>
-            <w:noWrap/>
-            <w:vAlign w:val="bottom"/>
-            <w:hideMark/>
-          </w:tcPr>
-          <w:p>
-            <w:pPr>
-              <w:jc w:val="center"/>
-              <w:rPr>
-                <w:rFonts w:ascii="Calibri" w:hAnsi="Calibri" w:cs="Calibri"/>
-                <w:color w:val="000000"/>
-                <w:lang w:eastAsia="en-US"/>
-              </w:rPr>
-            </w:pPr>
-            <w:r>
-              <w:rPr>
-                <w:rFonts w:ascii="Calibri" w:hAnsi="Calibri" w:cs="Calibri"/>
-                <w:color w:val="000000"/>
-                <w:lang w:eastAsia="en-US"/>
-              </w:rPr>
-              <w:t>1.1</w:t>
-            </w:r>
-          </w:p>
-        </w:tc>
-      </w:tr>
-    </w:tbl>
-    <w:p>
-      <w:pPr>
-        <w:spacing w:line="480" w:lineRule="auto"/>
-      </w:pPr>
+        <w:t>Time series of standardized shrimp log-CPUE (colored points) and the best fit model that included the Pacific Decadal Oscillation and ONI as drivers of change over time (black line).</w:t>
+      </w:r>
+      <w:r>
+        <w:t xml:space="preserve"> (B) </w:t>
+      </w:r>
+      <w:r>
+        <w:t xml:space="preserve">Time series of standardized shrimp log-CPUE (colored points) and the most parsimonious best fit model that contained only a bias term to explain drivers of change over time (black line). </w:t>
+      </w:r>
     </w:p>
     <w:sectPr>
       <w:pgSz w:w="12240" w:h="15840"/>
@@ -10127,146 +9593,24 @@
       </w:r>
     </w:p>
   </w:comment>
-  <w:comment w:id="1" w:author="Mark Scheuerell" w:date="2022-11-09T10:15:00Z" w:initials="MS">
-    <w:p>
-      <w:pPr>
-        <w:pStyle w:val="CommentText"/>
-      </w:pPr>
-      <w:r>
-        <w:rPr>
-          <w:rStyle w:val="CommentReference"/>
-        </w:rPr>
-        <w:annotationRef/>
-      </w:r>
-      <w:r>
-        <w:t>Not quite. The difference is 1.1, which would be considered negligible, but it’s not equal.</w:t>
-      </w:r>
-    </w:p>
-  </w:comment>
-  <w:comment w:id="2" w:author="Mark Scheuerell" w:date="2022-11-09T10:17:00Z" w:initials="MS">
-    <w:p>
-      <w:pPr>
-        <w:pStyle w:val="CommentText"/>
-      </w:pPr>
-      <w:r>
-        <w:rPr>
-          <w:rStyle w:val="CommentReference"/>
-        </w:rPr>
-        <w:annotationRef/>
-      </w:r>
-      <w:r>
-        <w:t>It’s not clear from the results presented in the table or figure that the effects of the 2 covariates are opposing (one neg, one pos)</w:t>
-      </w:r>
-      <w:r>
-        <w:t>. We should really be reporting the parameter (slope) estimates and their uncertainty.</w:t>
-      </w:r>
-    </w:p>
-  </w:comment>
-  <w:comment w:id="3" w:author="Mark Scheuerell" w:date="2022-11-09T10:08:00Z" w:initials="MS">
-    <w:p>
-      <w:pPr>
-        <w:pStyle w:val="CommentText"/>
-      </w:pPr>
-      <w:r>
-        <w:rPr>
-          <w:rStyle w:val="CommentReference"/>
-        </w:rPr>
-        <w:annotationRef/>
-      </w:r>
-      <w:r>
-        <w:t>A few thoughts here:</w:t>
-      </w:r>
-    </w:p>
-    <w:p>
-      <w:pPr>
-        <w:pStyle w:val="CommentText"/>
-        <w:numPr>
-          <w:ilvl w:val="0"/>
-          <w:numId w:val="3"/>
-        </w:numPr>
-      </w:pPr>
-      <w:r>
-        <w:t xml:space="preserve"> I would change the max value on the y-axis for Crangon to be much closer to its max rather than the 200+ necessary for spots and pinks</w:t>
-      </w:r>
-    </w:p>
-    <w:p>
-      <w:pPr>
-        <w:pStyle w:val="CommentText"/>
-        <w:numPr>
-          <w:ilvl w:val="0"/>
-          <w:numId w:val="3"/>
-        </w:numPr>
-      </w:pPr>
-      <w:r>
-        <w:t xml:space="preserve"> I would capitalize “Spot” and “Pink”</w:t>
-      </w:r>
-    </w:p>
-  </w:comment>
-  <w:comment w:id="4" w:author="Mark Scheuerell" w:date="2022-11-09T10:11:00Z" w:initials="MS">
-    <w:p>
-      <w:pPr>
-        <w:pStyle w:val="CommentText"/>
-      </w:pPr>
-      <w:r>
-        <w:rPr>
-          <w:rStyle w:val="CommentReference"/>
-        </w:rPr>
-        <w:annotationRef/>
-      </w:r>
-      <w:r>
-        <w:t>I would add an “A” and “B” to the 2 panels to distinguish them.</w:t>
-      </w:r>
-    </w:p>
-  </w:comment>
-  <w:comment w:id="5" w:author="Mark Scheuerell" w:date="2022-11-09T10:13:00Z" w:initials="MS">
-    <w:p>
-      <w:pPr>
-        <w:pStyle w:val="CommentText"/>
-      </w:pPr>
-      <w:r>
-        <w:rPr>
-          <w:rStyle w:val="CommentReference"/>
-        </w:rPr>
-        <w:annotationRef/>
-      </w:r>
-      <w:r>
-        <w:t>I’d suggest we add all of the models to this table, or not include the table at all and just report this info in the text.</w:t>
-      </w:r>
-    </w:p>
-  </w:comment>
 </w:comments>
 </file>
 
 <file path=word/commentsExtended.xml><?xml version="1.0" encoding="utf-8"?>
 <w15:commentsEx xmlns:wpc="http://schemas.microsoft.com/office/word/2010/wordprocessingCanvas" xmlns:cx="http://schemas.microsoft.com/office/drawing/2014/chartex" xmlns:cx1="http://schemas.microsoft.com/office/drawing/2015/9/8/chartex" xmlns:cx2="http://schemas.microsoft.com/office/drawing/2015/10/21/chartex" xmlns:cx3="http://schemas.microsoft.com/office/drawing/2016/5/9/chartex" xmlns:cx4="http://schemas.microsoft.com/office/drawing/2016/5/10/chartex" xmlns:cx5="http://schemas.microsoft.com/office/drawing/2016/5/11/chartex" xmlns:cx6="http://schemas.microsoft.com/office/drawing/2016/5/12/chartex" xmlns:cx7="http://schemas.microsoft.com/office/drawing/2016/5/13/chartex" xmlns:cx8="http://schemas.microsoft.com/office/drawing/2016/5/14/chartex" xmlns:mc="http://schemas.openxmlformats.org/markup-compatibility/2006" xmlns:aink="http://schemas.microsoft.com/office/drawing/2016/ink" xmlns:am3d="http://schemas.microsoft.com/office/drawing/2017/model3d" xmlns:o="urn:schemas-microsoft-com:office:office" xmlns:oel="http://schemas.microsoft.com/office/2019/extlst" xmlns:r="http://schemas.openxmlformats.org/officeDocument/2006/relationships" xmlns:m="http://schemas.openxmlformats.org/officeDocument/2006/math" xmlns:v="urn:schemas-microsoft-com:vml" xmlns:wp14="http://schemas.microsoft.com/office/word/2010/wordprocessingDrawing" xmlns:wp="http://schemas.openxmlformats.org/drawingml/2006/wordprocessingDrawing" xmlns:w10="urn:schemas-microsoft-com:office:word" xmlns:w="http://schemas.openxmlformats.org/wordprocessingml/2006/main" xmlns:w14="http://schemas.microsoft.com/office/word/2010/wordml" xmlns:w15="http://schemas.microsoft.com/office/word/2012/wordml" xmlns:w16cex="http://schemas.microsoft.com/office/word/2018/wordml/cex" xmlns:w16cid="http://schemas.microsoft.com/office/word/2016/wordml/cid" xmlns:w16="http://schemas.microsoft.com/office/word/2018/wordml" xmlns:w16sdtdh="http://schemas.microsoft.com/office/word/2020/wordml/sdtdatahash" xmlns:w16se="http://schemas.microsoft.com/office/word/2015/wordml/symex" xmlns:wpg="http://schemas.microsoft.com/office/word/2010/wordprocessingGroup" xmlns:wpi="http://schemas.microsoft.com/office/word/2010/wordprocessingInk" xmlns:wne="http://schemas.microsoft.com/office/word/2006/wordml" xmlns:wps="http://schemas.microsoft.com/office/word/2010/wordprocessingShape" mc:Ignorable="w14 w15 w16se w16cid w16 w16cex w16sdtdh wp14">
   <w15:commentEx w15:paraId="76E90265" w15:done="0"/>
-  <w15:commentEx w15:paraId="36AB787D" w15:done="0"/>
-  <w15:commentEx w15:paraId="526B1373" w15:done="0"/>
-  <w15:commentEx w15:paraId="60A44936" w15:done="0"/>
-  <w15:commentEx w15:paraId="274A1BAF" w15:done="0"/>
-  <w15:commentEx w15:paraId="26890035" w15:done="0"/>
 </w15:commentsEx>
 </file>
 
 <file path=word/commentsExtensible.xml><?xml version="1.0" encoding="utf-8"?>
 <w16cex:commentsExtensible xmlns:wpc="http://schemas.microsoft.com/office/word/2010/wordprocessingCanvas" xmlns:cx="http://schemas.microsoft.com/office/drawing/2014/chartex" xmlns:cx1="http://schemas.microsoft.com/office/drawing/2015/9/8/chartex" xmlns:cx2="http://schemas.microsoft.com/office/drawing/2015/10/21/chartex" xmlns:cx3="http://schemas.microsoft.com/office/drawing/2016/5/9/chartex" xmlns:cx4="http://schemas.microsoft.com/office/drawing/2016/5/10/chartex" xmlns:cx5="http://schemas.microsoft.com/office/drawing/2016/5/11/chartex" xmlns:cx6="http://schemas.microsoft.com/office/drawing/2016/5/12/chartex" xmlns:cx7="http://schemas.microsoft.com/office/drawing/2016/5/13/chartex" xmlns:cx8="http://schemas.microsoft.com/office/drawing/2016/5/14/chartex" xmlns:mc="http://schemas.openxmlformats.org/markup-compatibility/2006" xmlns:aink="http://schemas.microsoft.com/office/drawing/2016/ink" xmlns:am3d="http://schemas.microsoft.com/office/drawing/2017/model3d" xmlns:o="urn:schemas-microsoft-com:office:office" xmlns:oel="http://schemas.microsoft.com/office/2019/extlst" xmlns:r="http://schemas.openxmlformats.org/officeDocument/2006/relationships" xmlns:m="http://schemas.openxmlformats.org/officeDocument/2006/math" xmlns:v="urn:schemas-microsoft-com:vml" xmlns:wp14="http://schemas.microsoft.com/office/word/2010/wordprocessingDrawing" xmlns:wp="http://schemas.openxmlformats.org/drawingml/2006/wordprocessingDrawing" xmlns:w10="urn:schemas-microsoft-com:office:word" xmlns:w="http://schemas.openxmlformats.org/wordprocessingml/2006/main" xmlns:w14="http://schemas.microsoft.com/office/word/2010/wordml" xmlns:w15="http://schemas.microsoft.com/office/word/2012/wordml" xmlns:w16cex="http://schemas.microsoft.com/office/word/2018/wordml/cex" xmlns:w16cid="http://schemas.microsoft.com/office/word/2016/wordml/cid" xmlns:w16="http://schemas.microsoft.com/office/word/2018/wordml" xmlns:w16sdtdh="http://schemas.microsoft.com/office/word/2020/wordml/sdtdatahash" xmlns:w16se="http://schemas.microsoft.com/office/word/2015/wordml/symex" xmlns:wpg="http://schemas.microsoft.com/office/word/2010/wordprocessingGroup" xmlns:wpi="http://schemas.microsoft.com/office/word/2010/wordprocessingInk" xmlns:wne="http://schemas.microsoft.com/office/word/2006/wordml" xmlns:wps="http://schemas.microsoft.com/office/word/2010/wordprocessingShape" mc:Ignorable="w14 w15 w16se w16cid w16 w16cex w16sdtdh wp14">
   <w16cex:commentExtensible w16cex:durableId="2715FA53" w16cex:dateUtc="2022-11-09T18:07:00Z"/>
-  <w16cex:commentExtensible w16cex:durableId="2715FC4B" w16cex:dateUtc="2022-11-09T18:15:00Z"/>
-  <w16cex:commentExtensible w16cex:durableId="2715FCAB" w16cex:dateUtc="2022-11-09T18:17:00Z"/>
-  <w16cex:commentExtensible w16cex:durableId="2715FAB8" w16cex:dateUtc="2022-11-09T18:08:00Z"/>
-  <w16cex:commentExtensible w16cex:durableId="2715FB67" w16cex:dateUtc="2022-11-09T18:11:00Z"/>
-  <w16cex:commentExtensible w16cex:durableId="2715FBC3" w16cex:dateUtc="2022-11-09T18:13:00Z"/>
 </w16cex:commentsExtensible>
 </file>
 
 <file path=word/commentsIds.xml><?xml version="1.0" encoding="utf-8"?>
 <w16cid:commentsIds xmlns:wpc="http://schemas.microsoft.com/office/word/2010/wordprocessingCanvas" xmlns:cx="http://schemas.microsoft.com/office/drawing/2014/chartex" xmlns:cx1="http://schemas.microsoft.com/office/drawing/2015/9/8/chartex" xmlns:cx2="http://schemas.microsoft.com/office/drawing/2015/10/21/chartex" xmlns:cx3="http://schemas.microsoft.com/office/drawing/2016/5/9/chartex" xmlns:cx4="http://schemas.microsoft.com/office/drawing/2016/5/10/chartex" xmlns:cx5="http://schemas.microsoft.com/office/drawing/2016/5/11/chartex" xmlns:cx6="http://schemas.microsoft.com/office/drawing/2016/5/12/chartex" xmlns:cx7="http://schemas.microsoft.com/office/drawing/2016/5/13/chartex" xmlns:cx8="http://schemas.microsoft.com/office/drawing/2016/5/14/chartex" xmlns:mc="http://schemas.openxmlformats.org/markup-compatibility/2006" xmlns:aink="http://schemas.microsoft.com/office/drawing/2016/ink" xmlns:am3d="http://schemas.microsoft.com/office/drawing/2017/model3d" xmlns:o="urn:schemas-microsoft-com:office:office" xmlns:oel="http://schemas.microsoft.com/office/2019/extlst" xmlns:r="http://schemas.openxmlformats.org/officeDocument/2006/relationships" xmlns:m="http://schemas.openxmlformats.org/officeDocument/2006/math" xmlns:v="urn:schemas-microsoft-com:vml" xmlns:wp14="http://schemas.microsoft.com/office/word/2010/wordprocessingDrawing" xmlns:wp="http://schemas.openxmlformats.org/drawingml/2006/wordprocessingDrawing" xmlns:w10="urn:schemas-microsoft-com:office:word" xmlns:w="http://schemas.openxmlformats.org/wordprocessingml/2006/main" xmlns:w14="http://schemas.microsoft.com/office/word/2010/wordml" xmlns:w15="http://schemas.microsoft.com/office/word/2012/wordml" xmlns:w16cex="http://schemas.microsoft.com/office/word/2018/wordml/cex" xmlns:w16cid="http://schemas.microsoft.com/office/word/2016/wordml/cid" xmlns:w16="http://schemas.microsoft.com/office/word/2018/wordml" xmlns:w16sdtdh="http://schemas.microsoft.com/office/word/2020/wordml/sdtdatahash" xmlns:w16se="http://schemas.microsoft.com/office/word/2015/wordml/symex" xmlns:wpg="http://schemas.microsoft.com/office/word/2010/wordprocessingGroup" xmlns:wpi="http://schemas.microsoft.com/office/word/2010/wordprocessingInk" xmlns:wne="http://schemas.microsoft.com/office/word/2006/wordml" xmlns:wps="http://schemas.microsoft.com/office/word/2010/wordprocessingShape" mc:Ignorable="w14 w15 w16se w16cid w16 w16cex w16sdtdh wp14">
   <w16cid:commentId w16cid:paraId="76E90265" w16cid:durableId="2715FA53"/>
-  <w16cid:commentId w16cid:paraId="36AB787D" w16cid:durableId="2715FC4B"/>
-  <w16cid:commentId w16cid:paraId="526B1373" w16cid:durableId="2715FCAB"/>
-  <w16cid:commentId w16cid:paraId="60A44936" w16cid:durableId="2715FAB8"/>
-  <w16cid:commentId w16cid:paraId="274A1BAF" w16cid:durableId="2715FB67"/>
-  <w16cid:commentId w16cid:paraId="26890035" w16cid:durableId="2715FBC3"/>
 </w16cid:commentsIds>
 </file>
 
@@ -11349,7 +10693,7 @@
     <w:rsid w:val="003052E2"/>
     <w:rsid w:val="003A5337"/>
     <w:rsid w:val="00570199"/>
-    <w:rsid w:val="00635340"/>
+    <w:rsid w:val="007E099F"/>
     <w:rsid w:val="00922088"/>
     <w:rsid w:val="00A3695C"/>
     <w:rsid w:val="00A95CF4"/>

</xml_diff>